<commit_message>
updated output and tests for the new cat table
</commit_message>
<xml_diff>
--- a/output/StandardsList.docx
+++ b/output/StandardsList.docx
@@ -337,7 +337,7 @@
         <w:t xml:space="preserve"> </w:t>
       </w:r>
       <w:r>
-        <w:t xml:space="preserve">Any, but focused on images</w:t>
+        <w:t xml:space="preserve">Any (but focused on images)</w:t>
       </w:r>
     </w:p>
     <w:p>
@@ -431,7 +431,7 @@
         <w:t xml:space="preserve"> </w:t>
       </w:r>
       <w:r>
-        <w:t xml:space="preserve">Any, but focused on images</w:t>
+        <w:t xml:space="preserve">Any (but focused on images)</w:t>
       </w:r>
     </w:p>
     <w:p>
@@ -1725,7 +1725,7 @@
         <w:t xml:space="preserve"> </w:t>
       </w:r>
       <w:r>
-        <w:t xml:space="preserve">Web pages, EPUB and PDF</w:t>
+        <w:t xml:space="preserve">Web pages, EPUB, PDF</w:t>
       </w:r>
     </w:p>
     <w:p>
@@ -2325,7 +2325,7 @@
         <w:t xml:space="preserve"> </w:t>
       </w:r>
       <w:r>
-        <w:t xml:space="preserve">Images &amp; Videos</w:t>
+        <w:t xml:space="preserve">Images, Videos</w:t>
       </w:r>
     </w:p>
     <w:p>
@@ -2453,7 +2453,7 @@
         <w:t xml:space="preserve"> </w:t>
       </w:r>
       <w:r>
-        <w:t xml:space="preserve">EPUB and PDF</w:t>
+        <w:t xml:space="preserve">EPUB,PDF</w:t>
       </w:r>
     </w:p>
     <w:p>
@@ -2693,7 +2693,7 @@
         <w:t xml:space="preserve"> </w:t>
       </w:r>
       <w:r>
-        <w:t xml:space="preserve">Video</w:t>
+        <w:t xml:space="preserve">Audio, Video</w:t>
       </w:r>
     </w:p>
     <w:p>
@@ -3558,21 +3558,13 @@
       </w:r>
     </w:p>
     <w:bookmarkEnd w:id="77"/>
-    <w:bookmarkStart w:id="79" w:name="X655b43ed34726847cb3498f253443ce43011dee"/>
+    <w:bookmarkStart w:id="79" w:name="X26f69f4e1036a0837bb3f4e77a853bcd9c6efc2"/>
     <w:p>
       <w:pPr>
         <w:pStyle w:val="Heading2"/>
       </w:pPr>
       <w:r>
-        <w:t xml:space="preserve">Information technology — Multimedia framework (MPEG-21)</w:t>
-      </w:r>
-    </w:p>
-    <w:p>
-      <w:pPr>
-        <w:pStyle w:val="FirstParagraph"/>
-      </w:pPr>
-      <w:r>
-        <w:t xml:space="preserve">Part 11: Evaluation Tools for Persistent Association Technologies</w:t>
+        <w:t xml:space="preserve">2024—IEEE Draft Standard for Transparent Human and Machine Agency Identification</w:t>
       </w:r>
     </w:p>
     <w:p>
@@ -3593,7 +3585,7 @@
         <w:t xml:space="preserve"> </w:t>
       </w:r>
       <w:r>
-        <w:t xml:space="preserve">ISO/IEC JTC 1/SC 29</w:t>
+        <w:t xml:space="preserve">IEEE</w:t>
       </w:r>
     </w:p>
     <w:p>
@@ -3614,147 +3606,6 @@
         <w:t xml:space="preserve"> </w:t>
       </w:r>
       <w:hyperlink r:id="rId78">
-        <w:r>
-          <w:rPr>
-            <w:rStyle w:val="Hyperlink"/>
-          </w:rPr>
-          <w:t xml:space="preserve">ISO/IEC TR 21000-11:2004</w:t>
-        </w:r>
-      </w:hyperlink>
-    </w:p>
-    <w:p>
-      <w:pPr>
-        <w:numPr>
-          <w:ilvl w:val="0"/>
-          <w:numId w:val="1031"/>
-        </w:numPr>
-      </w:pPr>
-      <w:r>
-        <w:rPr>
-          <w:b/>
-          <w:bCs/>
-        </w:rPr>
-        <w:t xml:space="preserve">Status:</w:t>
-      </w:r>
-      <w:r>
-        <w:t xml:space="preserve"> </w:t>
-      </w:r>
-      <w:r>
-        <w:t xml:space="preserve">Published</w:t>
-      </w:r>
-    </w:p>
-    <w:p>
-      <w:pPr>
-        <w:numPr>
-          <w:ilvl w:val="0"/>
-          <w:numId w:val="1031"/>
-        </w:numPr>
-      </w:pPr>
-      <w:r>
-        <w:rPr>
-          <w:b/>
-          <w:bCs/>
-        </w:rPr>
-        <w:t xml:space="preserve">Media:</w:t>
-      </w:r>
-      <w:r>
-        <w:t xml:space="preserve"> </w:t>
-      </w:r>
-      <w:r>
-        <w:t xml:space="preserve">Audio</w:t>
-      </w:r>
-    </w:p>
-    <w:p>
-      <w:pPr>
-        <w:numPr>
-          <w:ilvl w:val="0"/>
-          <w:numId w:val="1031"/>
-        </w:numPr>
-      </w:pPr>
-      <w:r>
-        <w:rPr>
-          <w:b/>
-          <w:bCs/>
-        </w:rPr>
-        <w:t xml:space="preserve">Summary:</w:t>
-      </w:r>
-      <w:r>
-        <w:t xml:space="preserve"> </w:t>
-      </w:r>
-      <w:r>
-        <w:t xml:space="preserve">ISO/IEC TR 21000-11:2004 describes methodologies for the evaluation of two classes of technologies that can create and maintain such associations:</w:t>
-      </w:r>
-      <w:r>
-        <w:t xml:space="preserve"> </w:t>
-      </w:r>
-      <w:r>
-        <w:t xml:space="preserve">“watermarks”</w:t>
-      </w:r>
-      <w:r>
-        <w:t xml:space="preserve"> </w:t>
-      </w:r>
-      <w:r>
-        <w:t xml:space="preserve">and</w:t>
-      </w:r>
-      <w:r>
-        <w:t xml:space="preserve"> </w:t>
-      </w:r>
-      <w:r>
-        <w:t xml:space="preserve">“fingerprints”</w:t>
-      </w:r>
-      <w:r>
-        <w:t xml:space="preserve">, when applied to audio content.</w:t>
-      </w:r>
-    </w:p>
-    <w:bookmarkEnd w:id="79"/>
-    <w:bookmarkStart w:id="81" w:name="X26f69f4e1036a0837bb3f4e77a853bcd9c6efc2"/>
-    <w:p>
-      <w:pPr>
-        <w:pStyle w:val="Heading2"/>
-      </w:pPr>
-      <w:r>
-        <w:t xml:space="preserve">2024—IEEE Draft Standard for Transparent Human and Machine Agency Identification</w:t>
-      </w:r>
-    </w:p>
-    <w:p>
-      <w:pPr>
-        <w:numPr>
-          <w:ilvl w:val="0"/>
-          <w:numId w:val="1032"/>
-        </w:numPr>
-      </w:pPr>
-      <w:r>
-        <w:rPr>
-          <w:b/>
-          <w:bCs/>
-        </w:rPr>
-        <w:t xml:space="preserve">SDO/Group:</w:t>
-      </w:r>
-      <w:r>
-        <w:t xml:space="preserve"> </w:t>
-      </w:r>
-      <w:r>
-        <w:t xml:space="preserve">IEEE</w:t>
-      </w:r>
-    </w:p>
-    <w:p>
-      <w:pPr>
-        <w:numPr>
-          <w:ilvl w:val="0"/>
-          <w:numId w:val="1032"/>
-        </w:numPr>
-      </w:pPr>
-      <w:r>
-        <w:rPr>
-          <w:b/>
-          <w:bCs/>
-        </w:rPr>
-        <w:t xml:space="preserve">Link:</w:t>
-      </w:r>
-      <w:r>
-        <w:t xml:space="preserve"> </w:t>
-      </w:r>
-      <w:hyperlink r:id="rId80">
         <w:r>
           <w:rPr>
             <w:rStyle w:val="Hyperlink"/>
@@ -3767,7 +3618,7 @@
       <w:pPr>
         <w:numPr>
           <w:ilvl w:val="0"/>
-          <w:numId w:val="1032"/>
+          <w:numId w:val="1031"/>
         </w:numPr>
       </w:pPr>
       <w:r>
@@ -3788,7 +3639,7 @@
       <w:pPr>
         <w:numPr>
           <w:ilvl w:val="0"/>
-          <w:numId w:val="1032"/>
+          <w:numId w:val="1031"/>
         </w:numPr>
       </w:pPr>
       <w:r>
@@ -3802,14 +3653,14 @@
         <w:t xml:space="preserve"> </w:t>
       </w:r>
       <w:r>
-        <w:t xml:space="preserve">Images &amp; Audio</w:t>
-      </w:r>
-    </w:p>
-    <w:p>
-      <w:pPr>
-        <w:numPr>
-          <w:ilvl w:val="0"/>
-          <w:numId w:val="1032"/>
+        <w:t xml:space="preserve">Images, Audio</w:t>
+      </w:r>
+    </w:p>
+    <w:p>
+      <w:pPr>
+        <w:numPr>
+          <w:ilvl w:val="0"/>
+          <w:numId w:val="1031"/>
         </w:numPr>
       </w:pPr>
       <w:r>
@@ -3826,7 +3677,7 @@
         <w:t xml:space="preserve">This standard addresses recognizable audio and visual markers that assist humans in distinguishing communication with a human, a machine, or a combination of both. Therefore, the standard defines visual, textual, and auditory marks. This standard does not cover methods to determine whether an interaction is with a machine, such as Turing tests.</w:t>
       </w:r>
     </w:p>
-    <w:bookmarkEnd w:id="81"/>
+    <w:bookmarkEnd w:id="79"/>
     <w:sectPr>
       <w:footnotePr>
         <w:numRestart w:val="eachSect"/>
@@ -4134,9 +3985,6 @@
     <w:abstractNumId w:val="991"/>
   </w:num>
   <w:num w:numId="1031">
-    <w:abstractNumId w:val="991"/>
-  </w:num>
-  <w:num w:numId="1032">
     <w:abstractNumId w:val="991"/>
   </w:num>
 </w:numbering>

</xml_diff>